<commit_message>
Finished partner part and add ons
After looking at Zac Holly's business, i formulated a paragraph and created 3 extra questions that may intrigue him. Also saw some correct formatting of his questions and changed mine to all caps like they should be.
</commit_message>
<xml_diff>
--- a/Assignment 2.docx
+++ b/Assignment 2.docx
@@ -11,7 +11,14 @@
           <w:sz w:val="24"/>
           <w:szCs w:val="24"/>
         </w:rPr>
-        <w:t>Database Project Assignment 2: Queries in Human</w:t>
+        <w:t>Lo-Rez</w:t>
+      </w:r>
+      <w:r>
+        <w:rPr>
+          <w:sz w:val="24"/>
+          <w:szCs w:val="24"/>
+        </w:rPr>
+        <w:t>’s Data</w:t>
       </w:r>
     </w:p>
     <w:p>
@@ -21,11 +28,9 @@
       <w:r>
         <w:t xml:space="preserve">The data side of Lo-Rez consists of the teams, players, coaches, and their roles. Some data also consists of the tournaments that will be listed and played at. Some personal data will be listed for the players as </w:t>
       </w:r>
-      <w:proofErr w:type="gramStart"/>
-      <w:r>
-        <w:t>well</w:t>
-      </w:r>
-      <w:proofErr w:type="gramEnd"/>
+      <w:r>
+        <w:t>well,</w:t>
+      </w:r>
       <w:r>
         <w:t xml:space="preserve"> but all of the databases are owned by the database management and the </w:t>
       </w:r>
@@ -61,26 +66,24 @@
         <w:pStyle w:val="ListParagraph"/>
       </w:pPr>
       <w:r>
-        <w:t xml:space="preserve">Select </w:t>
-      </w:r>
-      <w:proofErr w:type="spellStart"/>
+        <w:t>SELECT</w:t>
+      </w:r>
+      <w:r>
+        <w:t xml:space="preserve"> </w:t>
+      </w:r>
       <w:r>
         <w:t>pU</w:t>
       </w:r>
       <w:r>
-        <w:t>sername</w:t>
-      </w:r>
-      <w:proofErr w:type="spellEnd"/>
-      <w:r>
-        <w:t>, Role</w:t>
-      </w:r>
-    </w:p>
-    <w:p>
-      <w:pPr>
-        <w:pStyle w:val="ListParagraph"/>
-      </w:pPr>
-      <w:r>
-        <w:t>From</w:t>
+        <w:t>sername, Role</w:t>
+      </w:r>
+    </w:p>
+    <w:p>
+      <w:pPr>
+        <w:pStyle w:val="ListParagraph"/>
+      </w:pPr>
+      <w:r>
+        <w:t>FROM</w:t>
       </w:r>
       <w:r>
         <w:t xml:space="preserve"> Player</w:t>
@@ -111,13 +114,11 @@
         <w:pStyle w:val="ListParagraph"/>
       </w:pPr>
       <w:r>
-        <w:t xml:space="preserve">Select </w:t>
-      </w:r>
-      <w:proofErr w:type="spellStart"/>
-      <w:r>
-        <w:t>pUsername</w:t>
-      </w:r>
-      <w:proofErr w:type="spellEnd"/>
+        <w:t>SELECT</w:t>
+      </w:r>
+      <w:r>
+        <w:t xml:space="preserve"> pUsername</w:t>
+      </w:r>
       <w:r>
         <w:t xml:space="preserve">, </w:t>
       </w:r>
@@ -133,7 +134,10 @@
         <w:pStyle w:val="ListParagraph"/>
       </w:pPr>
       <w:r>
-        <w:t>From Teams</w:t>
+        <w:t>FROM</w:t>
+      </w:r>
+      <w:r>
+        <w:t xml:space="preserve"> Teams</w:t>
       </w:r>
     </w:p>
     <w:p>
@@ -150,44 +154,40 @@
         </w:numPr>
       </w:pPr>
       <w:r>
-        <w:t xml:space="preserve">Who is the coach of team </w:t>
-      </w:r>
-      <w:proofErr w:type="gramStart"/>
-      <w:r>
-        <w:t>a</w:t>
-      </w:r>
-      <w:proofErr w:type="gramEnd"/>
-    </w:p>
-    <w:p>
-      <w:pPr>
-        <w:pStyle w:val="ListParagraph"/>
-      </w:pPr>
-      <w:r>
-        <w:t xml:space="preserve">Select </w:t>
-      </w:r>
-      <w:proofErr w:type="spellStart"/>
-      <w:r>
-        <w:t>cUsername</w:t>
-      </w:r>
-      <w:proofErr w:type="spellEnd"/>
-      <w:r>
-        <w:t>, team</w:t>
-      </w:r>
-    </w:p>
-    <w:p>
-      <w:pPr>
-        <w:pStyle w:val="ListParagraph"/>
-      </w:pPr>
-      <w:r>
-        <w:t>From Teams</w:t>
-      </w:r>
-    </w:p>
-    <w:p>
-      <w:pPr>
-        <w:pStyle w:val="ListParagraph"/>
-      </w:pPr>
-      <w:r>
-        <w:t>Where team = team a</w:t>
+        <w:t>Who is the coach of team a</w:t>
+      </w:r>
+    </w:p>
+    <w:p>
+      <w:pPr>
+        <w:pStyle w:val="ListParagraph"/>
+      </w:pPr>
+      <w:r>
+        <w:t>SELECT</w:t>
+      </w:r>
+      <w:r>
+        <w:t xml:space="preserve"> cUsername, team</w:t>
+      </w:r>
+    </w:p>
+    <w:p>
+      <w:pPr>
+        <w:pStyle w:val="ListParagraph"/>
+      </w:pPr>
+      <w:r>
+        <w:t>FROM</w:t>
+      </w:r>
+      <w:r>
+        <w:t xml:space="preserve"> Teams</w:t>
+      </w:r>
+    </w:p>
+    <w:p>
+      <w:pPr>
+        <w:pStyle w:val="ListParagraph"/>
+      </w:pPr>
+      <w:r>
+        <w:t>WHERE</w:t>
+      </w:r>
+      <w:r>
+        <w:t xml:space="preserve"> team = team a</w:t>
       </w:r>
     </w:p>
     <w:p>
@@ -204,20 +204,18 @@
         </w:numPr>
       </w:pPr>
       <w:r>
-        <w:t xml:space="preserve">What team has the most </w:t>
-      </w:r>
-      <w:proofErr w:type="gramStart"/>
-      <w:r>
-        <w:t>wins</w:t>
-      </w:r>
-      <w:proofErr w:type="gramEnd"/>
-    </w:p>
-    <w:p>
-      <w:pPr>
-        <w:pStyle w:val="ListParagraph"/>
-      </w:pPr>
-      <w:r>
-        <w:t>Select Team</w:t>
+        <w:t>What team has the most wins</w:t>
+      </w:r>
+    </w:p>
+    <w:p>
+      <w:pPr>
+        <w:pStyle w:val="ListParagraph"/>
+      </w:pPr>
+      <w:r>
+        <w:t>SELECT</w:t>
+      </w:r>
+      <w:r>
+        <w:t xml:space="preserve"> Team</w:t>
       </w:r>
       <w:r>
         <w:t>, wins</w:t>
@@ -228,15 +226,21 @@
         <w:pStyle w:val="ListParagraph"/>
       </w:pPr>
       <w:r>
-        <w:t>From Teams</w:t>
-      </w:r>
-    </w:p>
-    <w:p>
-      <w:pPr>
-        <w:pStyle w:val="ListParagraph"/>
-      </w:pPr>
-      <w:r>
-        <w:t xml:space="preserve">Where </w:t>
+        <w:t>FROM</w:t>
+      </w:r>
+      <w:r>
+        <w:t xml:space="preserve"> Teams</w:t>
+      </w:r>
+    </w:p>
+    <w:p>
+      <w:pPr>
+        <w:pStyle w:val="ListParagraph"/>
+      </w:pPr>
+      <w:r>
+        <w:t>WHERE</w:t>
+      </w:r>
+      <w:r>
+        <w:t xml:space="preserve"> </w:t>
       </w:r>
       <w:r>
         <w:t xml:space="preserve">wins = </w:t>
@@ -267,31 +271,32 @@
         <w:pStyle w:val="ListParagraph"/>
       </w:pPr>
       <w:r>
-        <w:t xml:space="preserve">Select </w:t>
-      </w:r>
-      <w:proofErr w:type="spellStart"/>
-      <w:r>
-        <w:t>pUsername</w:t>
-      </w:r>
-      <w:proofErr w:type="spellEnd"/>
-      <w:r>
-        <w:t>, Team, role</w:t>
-      </w:r>
-    </w:p>
-    <w:p>
-      <w:pPr>
-        <w:pStyle w:val="ListParagraph"/>
-      </w:pPr>
-      <w:r>
-        <w:t>From Teams</w:t>
-      </w:r>
-    </w:p>
-    <w:p>
-      <w:pPr>
-        <w:pStyle w:val="ListParagraph"/>
-      </w:pPr>
-      <w:r>
-        <w:t>Where Team = team a &amp; role = carry</w:t>
+        <w:t>SELECT</w:t>
+      </w:r>
+      <w:r>
+        <w:t xml:space="preserve"> pUsername, Team, role</w:t>
+      </w:r>
+    </w:p>
+    <w:p>
+      <w:pPr>
+        <w:pStyle w:val="ListParagraph"/>
+      </w:pPr>
+      <w:r>
+        <w:t>FROM</w:t>
+      </w:r>
+      <w:r>
+        <w:t xml:space="preserve"> Teams</w:t>
+      </w:r>
+    </w:p>
+    <w:p>
+      <w:pPr>
+        <w:pStyle w:val="ListParagraph"/>
+      </w:pPr>
+      <w:r>
+        <w:t>WHERE</w:t>
+      </w:r>
+      <w:r>
+        <w:t xml:space="preserve"> Team = team a &amp; role = carry</w:t>
       </w:r>
     </w:p>
     <w:p>
@@ -308,44 +313,40 @@
         </w:numPr>
       </w:pPr>
       <w:r>
-        <w:t xml:space="preserve">Which player is not on a </w:t>
-      </w:r>
-      <w:proofErr w:type="gramStart"/>
-      <w:r>
-        <w:t>team</w:t>
-      </w:r>
-      <w:proofErr w:type="gramEnd"/>
-    </w:p>
-    <w:p>
-      <w:pPr>
-        <w:pStyle w:val="ListParagraph"/>
-      </w:pPr>
-      <w:r>
-        <w:t xml:space="preserve">Select </w:t>
-      </w:r>
-      <w:proofErr w:type="spellStart"/>
-      <w:r>
-        <w:t>pUsername</w:t>
-      </w:r>
-      <w:proofErr w:type="spellEnd"/>
-      <w:r>
-        <w:t>, Team</w:t>
-      </w:r>
-    </w:p>
-    <w:p>
-      <w:pPr>
-        <w:pStyle w:val="ListParagraph"/>
-      </w:pPr>
-      <w:r>
-        <w:t>From Teams</w:t>
-      </w:r>
-    </w:p>
-    <w:p>
-      <w:pPr>
-        <w:pStyle w:val="ListParagraph"/>
-      </w:pPr>
-      <w:r>
-        <w:t>Where Team = null</w:t>
+        <w:t>Which player is not on a team</w:t>
+      </w:r>
+    </w:p>
+    <w:p>
+      <w:pPr>
+        <w:pStyle w:val="ListParagraph"/>
+      </w:pPr>
+      <w:r>
+        <w:t>SELECT</w:t>
+      </w:r>
+      <w:r>
+        <w:t xml:space="preserve"> pUsername, Team</w:t>
+      </w:r>
+    </w:p>
+    <w:p>
+      <w:pPr>
+        <w:pStyle w:val="ListParagraph"/>
+      </w:pPr>
+      <w:r>
+        <w:t>FROM</w:t>
+      </w:r>
+      <w:r>
+        <w:t xml:space="preserve"> Teams</w:t>
+      </w:r>
+    </w:p>
+    <w:p>
+      <w:pPr>
+        <w:pStyle w:val="ListParagraph"/>
+      </w:pPr>
+      <w:r>
+        <w:t>WHERE</w:t>
+      </w:r>
+      <w:r>
+        <w:t xml:space="preserve"> Team = null</w:t>
       </w:r>
     </w:p>
     <w:p>
@@ -365,86 +366,74 @@
         <w:t>What god was last played by player alpha</w:t>
       </w:r>
       <w:r>
+        <w:t xml:space="preserve"> on 9/23</w:t>
+      </w:r>
+    </w:p>
+    <w:p>
+      <w:pPr>
+        <w:pStyle w:val="ListParagraph"/>
+      </w:pPr>
+      <w:r>
+        <w:t>SELECT</w:t>
+      </w:r>
+      <w:r>
+        <w:t xml:space="preserve"> pUsername, </w:t>
+      </w:r>
+      <w:r>
+        <w:t xml:space="preserve">godPlayed, </w:t>
+      </w:r>
+      <w:r>
+        <w:t>matchD</w:t>
+      </w:r>
+      <w:r>
+        <w:t>ate</w:t>
+      </w:r>
+    </w:p>
+    <w:p>
+      <w:pPr>
+        <w:pStyle w:val="ListParagraph"/>
+      </w:pPr>
+      <w:r>
+        <w:t>FROM</w:t>
+      </w:r>
+      <w:r>
+        <w:t xml:space="preserve"> Gods, Games</w:t>
+      </w:r>
+      <w:r>
+        <w:t xml:space="preserve">, </w:t>
+      </w:r>
+      <w:r>
+        <w:t>P</w:t>
+      </w:r>
+      <w:r>
+        <w:t>layer</w:t>
+      </w:r>
+    </w:p>
+    <w:p>
+      <w:pPr>
+        <w:pStyle w:val="ListParagraph"/>
+      </w:pPr>
+      <w:r>
+        <w:t>WHERE</w:t>
+      </w:r>
+      <w:r>
         <w:t xml:space="preserve"> </w:t>
       </w:r>
-      <w:proofErr w:type="gramStart"/>
-      <w:r>
-        <w:t>on 9/23</w:t>
-      </w:r>
-      <w:proofErr w:type="gramEnd"/>
-    </w:p>
-    <w:p>
-      <w:pPr>
-        <w:pStyle w:val="ListParagraph"/>
-      </w:pPr>
-      <w:r>
-        <w:t xml:space="preserve">Select </w:t>
-      </w:r>
-      <w:proofErr w:type="spellStart"/>
+      <w:r>
+        <w:t>matchD</w:t>
+      </w:r>
+      <w:r>
+        <w:t xml:space="preserve">ate = 9/23 &amp; </w:t>
+      </w:r>
       <w:r>
         <w:t>pUsername</w:t>
       </w:r>
-      <w:proofErr w:type="spellEnd"/>
-      <w:r>
-        <w:t xml:space="preserve">, </w:t>
-      </w:r>
-      <w:proofErr w:type="spellStart"/>
-      <w:r>
-        <w:t>godPlayed</w:t>
-      </w:r>
-      <w:proofErr w:type="spellEnd"/>
-      <w:r>
-        <w:t>, date</w:t>
-      </w:r>
-    </w:p>
-    <w:p>
-      <w:pPr>
-        <w:pStyle w:val="ListParagraph"/>
-      </w:pPr>
-      <w:r>
-        <w:t>From Gods, Games</w:t>
-      </w:r>
-      <w:r>
-        <w:t xml:space="preserve">, </w:t>
-      </w:r>
-      <w:r>
-        <w:t>P</w:t>
-      </w:r>
-      <w:r>
-        <w:t>layer</w:t>
-      </w:r>
-    </w:p>
-    <w:p>
-      <w:pPr>
-        <w:pStyle w:val="ListParagraph"/>
-      </w:pPr>
-      <w:r>
-        <w:t xml:space="preserve">Where date = 9/23 &amp; </w:t>
-      </w:r>
-      <w:proofErr w:type="spellStart"/>
-      <w:r>
-        <w:t>pUsername</w:t>
-      </w:r>
-      <w:proofErr w:type="spellEnd"/>
       <w:r>
         <w:t xml:space="preserve"> = alpha</w:t>
       </w:r>
       <w:r>
-        <w:t xml:space="preserve"> &amp; </w:t>
-      </w:r>
-      <w:proofErr w:type="gramStart"/>
-      <w:r>
-        <w:t>god</w:t>
-      </w:r>
-      <w:proofErr w:type="gramEnd"/>
-      <w:r>
-        <w:t xml:space="preserve"> = </w:t>
-      </w:r>
-      <w:proofErr w:type="spellStart"/>
-      <w:r>
-        <w:t>godPlayed</w:t>
-      </w:r>
-      <w:proofErr w:type="spellEnd"/>
+        <w:t xml:space="preserve"> &amp; god = godPlayed</w:t>
+      </w:r>
     </w:p>
     <w:p>
       <w:pPr>
@@ -466,60 +455,43 @@
       </w:pPr>
       <w:r>
         <w:lastRenderedPageBreak/>
-        <w:t xml:space="preserve">What god has the highest ban </w:t>
-      </w:r>
-      <w:proofErr w:type="gramStart"/>
-      <w:r>
-        <w:t>rate</w:t>
-      </w:r>
-      <w:proofErr w:type="gramEnd"/>
-    </w:p>
-    <w:p>
-      <w:pPr>
-        <w:pStyle w:val="ListParagraph"/>
-      </w:pPr>
-      <w:r>
-        <w:t xml:space="preserve">Select </w:t>
-      </w:r>
-      <w:proofErr w:type="gramStart"/>
-      <w:r>
-        <w:t>god</w:t>
-      </w:r>
-      <w:proofErr w:type="gramEnd"/>
-      <w:r>
-        <w:t xml:space="preserve">, </w:t>
-      </w:r>
-      <w:proofErr w:type="spellStart"/>
-      <w:r>
-        <w:t>ba</w:t>
+        <w:t>What god has the highest ban rate</w:t>
+      </w:r>
+    </w:p>
+    <w:p>
+      <w:pPr>
+        <w:pStyle w:val="ListParagraph"/>
+      </w:pPr>
+      <w:r>
+        <w:t>SELECT</w:t>
+      </w:r>
+      <w:r>
+        <w:t xml:space="preserve"> god, ba</w:t>
       </w:r>
       <w:r>
         <w:t>nRate</w:t>
       </w:r>
-      <w:proofErr w:type="spellEnd"/>
-    </w:p>
-    <w:p>
-      <w:pPr>
-        <w:pStyle w:val="ListParagraph"/>
-      </w:pPr>
-      <w:r>
-        <w:t>From Gods</w:t>
-      </w:r>
-    </w:p>
-    <w:p>
-      <w:pPr>
-        <w:pStyle w:val="ListParagraph"/>
-      </w:pPr>
-      <w:r>
-        <w:t xml:space="preserve">Where </w:t>
-      </w:r>
-      <w:proofErr w:type="spellStart"/>
-      <w:r>
-        <w:t>banRate</w:t>
-      </w:r>
-      <w:proofErr w:type="spellEnd"/>
-      <w:r>
-        <w:t xml:space="preserve"> = highest</w:t>
+    </w:p>
+    <w:p>
+      <w:pPr>
+        <w:pStyle w:val="ListParagraph"/>
+      </w:pPr>
+      <w:r>
+        <w:t>FROM</w:t>
+      </w:r>
+      <w:r>
+        <w:t xml:space="preserve"> Gods</w:t>
+      </w:r>
+    </w:p>
+    <w:p>
+      <w:pPr>
+        <w:pStyle w:val="ListParagraph"/>
+      </w:pPr>
+      <w:r>
+        <w:t>WHERE</w:t>
+      </w:r>
+      <w:r>
+        <w:t xml:space="preserve"> banRate = highest</w:t>
       </w:r>
     </w:p>
     <w:p>
@@ -536,28 +508,18 @@
         </w:numPr>
       </w:pPr>
       <w:r>
-        <w:t xml:space="preserve">What role does the coach on team a </w:t>
-      </w:r>
-      <w:proofErr w:type="gramStart"/>
-      <w:r>
-        <w:t>play</w:t>
-      </w:r>
-      <w:proofErr w:type="gramEnd"/>
-    </w:p>
-    <w:p>
-      <w:pPr>
-        <w:pStyle w:val="ListParagraph"/>
-      </w:pPr>
-      <w:r>
-        <w:t xml:space="preserve">Select </w:t>
-      </w:r>
-      <w:proofErr w:type="spellStart"/>
-      <w:r>
-        <w:t>cUsername</w:t>
-      </w:r>
-      <w:proofErr w:type="spellEnd"/>
-      <w:r>
-        <w:t>, role</w:t>
+        <w:t>What role does the coach on team a play</w:t>
+      </w:r>
+    </w:p>
+    <w:p>
+      <w:pPr>
+        <w:pStyle w:val="ListParagraph"/>
+      </w:pPr>
+      <w:r>
+        <w:t>SELECT</w:t>
+      </w:r>
+      <w:r>
+        <w:t xml:space="preserve"> cUsername, role</w:t>
       </w:r>
       <w:r>
         <w:t>, team</w:t>
@@ -568,7 +530,10 @@
         <w:pStyle w:val="ListParagraph"/>
       </w:pPr>
       <w:r>
-        <w:t>From Players</w:t>
+        <w:t>FROM</w:t>
+      </w:r>
+      <w:r>
+        <w:t xml:space="preserve"> Players</w:t>
       </w:r>
       <w:r>
         <w:t>, Teams</w:t>
@@ -579,7 +544,10 @@
         <w:pStyle w:val="ListParagraph"/>
       </w:pPr>
       <w:r>
-        <w:t>Where team = team a</w:t>
+        <w:t>WHERE</w:t>
+      </w:r>
+      <w:r>
+        <w:t xml:space="preserve"> team = team a</w:t>
       </w:r>
     </w:p>
     <w:p>
@@ -604,23 +572,32 @@
         <w:pStyle w:val="ListParagraph"/>
       </w:pPr>
       <w:r>
-        <w:t>Select Team, placement</w:t>
-      </w:r>
-    </w:p>
-    <w:p>
-      <w:pPr>
-        <w:pStyle w:val="ListParagraph"/>
-      </w:pPr>
-      <w:r>
-        <w:t>From Teams</w:t>
-      </w:r>
-    </w:p>
-    <w:p>
-      <w:pPr>
-        <w:pStyle w:val="ListParagraph"/>
-      </w:pPr>
-      <w:r>
-        <w:t>Where placement = first</w:t>
+        <w:t>SELECT</w:t>
+      </w:r>
+      <w:r>
+        <w:t xml:space="preserve"> Team, placement</w:t>
+      </w:r>
+    </w:p>
+    <w:p>
+      <w:pPr>
+        <w:pStyle w:val="ListParagraph"/>
+      </w:pPr>
+      <w:r>
+        <w:t>FROM</w:t>
+      </w:r>
+      <w:r>
+        <w:t xml:space="preserve"> Teams</w:t>
+      </w:r>
+    </w:p>
+    <w:p>
+      <w:pPr>
+        <w:pStyle w:val="ListParagraph"/>
+      </w:pPr>
+      <w:r>
+        <w:t>WHERE</w:t>
+      </w:r>
+      <w:r>
+        <w:t xml:space="preserve"> placement = first</w:t>
       </w:r>
     </w:p>
     <w:p>
@@ -637,57 +614,40 @@
         </w:numPr>
       </w:pPr>
       <w:r>
-        <w:t xml:space="preserve">What god was last introduced to the </w:t>
-      </w:r>
-      <w:proofErr w:type="gramStart"/>
-      <w:r>
-        <w:t>game</w:t>
-      </w:r>
-      <w:proofErr w:type="gramEnd"/>
-    </w:p>
-    <w:p>
-      <w:pPr>
-        <w:pStyle w:val="ListParagraph"/>
-      </w:pPr>
-      <w:r>
-        <w:t xml:space="preserve">Select </w:t>
-      </w:r>
-      <w:proofErr w:type="gramStart"/>
-      <w:r>
-        <w:t>god</w:t>
-      </w:r>
-      <w:proofErr w:type="gramEnd"/>
-      <w:r>
-        <w:t xml:space="preserve">, </w:t>
-      </w:r>
-      <w:proofErr w:type="spellStart"/>
-      <w:r>
-        <w:t>newGodDate</w:t>
-      </w:r>
-      <w:proofErr w:type="spellEnd"/>
-    </w:p>
-    <w:p>
-      <w:pPr>
-        <w:pStyle w:val="ListParagraph"/>
-      </w:pPr>
-      <w:r>
-        <w:t>From Gods</w:t>
-      </w:r>
-    </w:p>
-    <w:p>
-      <w:pPr>
-        <w:pStyle w:val="ListParagraph"/>
-      </w:pPr>
-      <w:r>
-        <w:t xml:space="preserve">Where </w:t>
-      </w:r>
-      <w:proofErr w:type="spellStart"/>
-      <w:r>
-        <w:t>newGodDate</w:t>
-      </w:r>
-      <w:proofErr w:type="spellEnd"/>
-      <w:r>
-        <w:t xml:space="preserve"> = newest</w:t>
+        <w:t>What god was last introduced to the game</w:t>
+      </w:r>
+    </w:p>
+    <w:p>
+      <w:pPr>
+        <w:pStyle w:val="ListParagraph"/>
+      </w:pPr>
+      <w:r>
+        <w:t>SELECT</w:t>
+      </w:r>
+      <w:r>
+        <w:t xml:space="preserve"> god, newGodDate</w:t>
+      </w:r>
+    </w:p>
+    <w:p>
+      <w:pPr>
+        <w:pStyle w:val="ListParagraph"/>
+      </w:pPr>
+      <w:r>
+        <w:t>FROM</w:t>
+      </w:r>
+      <w:r>
+        <w:t xml:space="preserve"> Gods</w:t>
+      </w:r>
+    </w:p>
+    <w:p>
+      <w:pPr>
+        <w:pStyle w:val="ListParagraph"/>
+      </w:pPr>
+      <w:r>
+        <w:t>WHERE</w:t>
+      </w:r>
+      <w:r>
+        <w:t xml:space="preserve"> newGodDate = newest</w:t>
       </w:r>
     </w:p>
     <w:p>
@@ -704,66 +664,47 @@
         </w:numPr>
       </w:pPr>
       <w:r>
-        <w:t xml:space="preserve">What </w:t>
-      </w:r>
-      <w:proofErr w:type="gramStart"/>
-      <w:r>
-        <w:t>god</w:t>
-      </w:r>
-      <w:proofErr w:type="gramEnd"/>
-      <w:r>
-        <w:t xml:space="preserve"> is listed as not allowed in pro gameplay only</w:t>
-      </w:r>
-    </w:p>
-    <w:p>
-      <w:pPr>
-        <w:pStyle w:val="ListParagraph"/>
-      </w:pPr>
-      <w:r>
-        <w:t xml:space="preserve">Select </w:t>
-      </w:r>
-      <w:proofErr w:type="gramStart"/>
-      <w:r>
-        <w:t>god</w:t>
-      </w:r>
-      <w:proofErr w:type="gramEnd"/>
-      <w:r>
-        <w:t xml:space="preserve">, </w:t>
-      </w:r>
-      <w:proofErr w:type="spellStart"/>
-      <w:r>
-        <w:t>banRate</w:t>
-      </w:r>
-      <w:proofErr w:type="spellEnd"/>
-    </w:p>
-    <w:p>
-      <w:pPr>
-        <w:pStyle w:val="ListParagraph"/>
-      </w:pPr>
-      <w:r>
-        <w:t>From Gods</w:t>
-      </w:r>
-    </w:p>
-    <w:p>
-      <w:pPr>
-        <w:pStyle w:val="ListParagraph"/>
-      </w:pPr>
-      <w:r>
-        <w:t xml:space="preserve">Where </w:t>
-      </w:r>
-      <w:proofErr w:type="spellStart"/>
-      <w:r>
-        <w:t>banRate</w:t>
-      </w:r>
-      <w:proofErr w:type="spellEnd"/>
-      <w:r>
-        <w:t xml:space="preserve"> = </w:t>
-      </w:r>
-      <w:proofErr w:type="spellStart"/>
-      <w:r>
-        <w:t>notAllowed</w:t>
-      </w:r>
-      <w:proofErr w:type="spellEnd"/>
+        <w:t>What god is listed as not allowed in pro gameplay only</w:t>
+      </w:r>
+    </w:p>
+    <w:p>
+      <w:pPr>
+        <w:pStyle w:val="ListParagraph"/>
+      </w:pPr>
+      <w:r>
+        <w:t>SELECT</w:t>
+      </w:r>
+      <w:r>
+        <w:t xml:space="preserve"> god</w:t>
+      </w:r>
+      <w:r>
+        <w:t>, banRate</w:t>
+      </w:r>
+    </w:p>
+    <w:p>
+      <w:pPr>
+        <w:pStyle w:val="ListParagraph"/>
+      </w:pPr>
+      <w:r>
+        <w:t>FROM</w:t>
+      </w:r>
+      <w:r>
+        <w:t xml:space="preserve"> Gods</w:t>
+      </w:r>
+    </w:p>
+    <w:p>
+      <w:pPr>
+        <w:pStyle w:val="ListParagraph"/>
+      </w:pPr>
+      <w:r>
+        <w:t>WHERE</w:t>
+      </w:r>
+      <w:r>
+        <w:t xml:space="preserve"> </w:t>
+      </w:r>
+      <w:r>
+        <w:t>banRate = notAllowed</w:t>
+      </w:r>
     </w:p>
     <w:p>
       <w:pPr>
@@ -787,55 +728,53 @@
         <w:pStyle w:val="ListParagraph"/>
       </w:pPr>
       <w:r>
-        <w:t xml:space="preserve">Select </w:t>
-      </w:r>
-      <w:proofErr w:type="gramStart"/>
-      <w:r>
-        <w:t>god</w:t>
-      </w:r>
-      <w:proofErr w:type="gramEnd"/>
-      <w:r>
-        <w:t xml:space="preserve">, </w:t>
-      </w:r>
-      <w:proofErr w:type="spellStart"/>
-      <w:r>
-        <w:t>newGodDate</w:t>
-      </w:r>
-      <w:proofErr w:type="spellEnd"/>
-    </w:p>
-    <w:p>
-      <w:pPr>
-        <w:pStyle w:val="ListParagraph"/>
-      </w:pPr>
-      <w:r>
-        <w:t>From Gods</w:t>
-      </w:r>
-    </w:p>
-    <w:p>
-      <w:pPr>
-        <w:pStyle w:val="ListParagraph"/>
-      </w:pPr>
-      <w:r>
-        <w:t xml:space="preserve">Where </w:t>
-      </w:r>
-      <w:proofErr w:type="spellStart"/>
-      <w:r>
-        <w:t>newGodDat</w:t>
+        <w:t>SELECT</w:t>
+      </w:r>
+      <w:r>
+        <w:t xml:space="preserve"> </w:t>
+      </w:r>
+      <w:r>
+        <w:t>*</w:t>
+      </w:r>
+    </w:p>
+    <w:p>
+      <w:pPr>
+        <w:pStyle w:val="ListParagraph"/>
+      </w:pPr>
+      <w:r>
+        <w:t>FROM</w:t>
+      </w:r>
+      <w:r>
+        <w:t xml:space="preserve"> Gods</w:t>
+      </w:r>
+    </w:p>
+    <w:p>
+      <w:pPr>
+        <w:pStyle w:val="ListParagraph"/>
+      </w:pPr>
+      <w:r>
+        <w:t>WHERE</w:t>
+      </w:r>
+      <w:r>
+        <w:t xml:space="preserve"> newGodDat</w:t>
       </w:r>
       <w:r>
         <w:t>e</w:t>
       </w:r>
-      <w:proofErr w:type="spellEnd"/>
-      <w:r>
-        <w:t xml:space="preserve"> = year 2014 ( I know there’s a </w:t>
-      </w:r>
-      <w:proofErr w:type="gramStart"/>
-      <w:r>
-        <w:t>way</w:t>
-      </w:r>
-      <w:proofErr w:type="gramEnd"/>
-      <w:r>
-        <w:t xml:space="preserve"> but I don’t know how to write it)</w:t>
+      <w:r>
+        <w:t xml:space="preserve"> </w:t>
+      </w:r>
+      <w:r>
+        <w:t>&gt;</w:t>
+      </w:r>
+      <w:r>
+        <w:t xml:space="preserve"> </w:t>
+      </w:r>
+      <w:r>
+        <w:t>12/30/</w:t>
+      </w:r>
+      <w:r>
+        <w:t xml:space="preserve">2014 </w:t>
       </w:r>
     </w:p>
     <w:p>
@@ -860,28 +799,21 @@
         <w:pStyle w:val="ListParagraph"/>
       </w:pPr>
       <w:r>
-        <w:t xml:space="preserve">Select </w:t>
-      </w:r>
-      <w:proofErr w:type="spellStart"/>
-      <w:r>
-        <w:t>pUsername</w:t>
-      </w:r>
-      <w:proofErr w:type="spellEnd"/>
-      <w:r>
-        <w:t xml:space="preserve">, </w:t>
-      </w:r>
-      <w:proofErr w:type="spellStart"/>
-      <w:r>
-        <w:t>otherRole</w:t>
-      </w:r>
-      <w:proofErr w:type="spellEnd"/>
-    </w:p>
-    <w:p>
-      <w:pPr>
-        <w:pStyle w:val="ListParagraph"/>
-      </w:pPr>
-      <w:r>
-        <w:t>From Player</w:t>
+        <w:t>SELECT</w:t>
+      </w:r>
+      <w:r>
+        <w:t xml:space="preserve"> pUsername, otherRole</w:t>
+      </w:r>
+    </w:p>
+    <w:p>
+      <w:pPr>
+        <w:pStyle w:val="ListParagraph"/>
+      </w:pPr>
+      <w:r>
+        <w:t>FROM</w:t>
+      </w:r>
+      <w:r>
+        <w:t xml:space="preserve"> Player</w:t>
       </w:r>
     </w:p>
     <w:p>
@@ -906,44 +838,32 @@
         <w:pStyle w:val="ListParagraph"/>
       </w:pPr>
       <w:r>
-        <w:t xml:space="preserve">Select </w:t>
-      </w:r>
-      <w:proofErr w:type="spellStart"/>
-      <w:r>
-        <w:t>pUsername</w:t>
-      </w:r>
-      <w:proofErr w:type="spellEnd"/>
-      <w:r>
-        <w:t xml:space="preserve">, </w:t>
-      </w:r>
-      <w:proofErr w:type="spellStart"/>
-      <w:r>
-        <w:t>dateEnlisted</w:t>
-      </w:r>
-      <w:proofErr w:type="spellEnd"/>
-    </w:p>
-    <w:p>
-      <w:pPr>
-        <w:pStyle w:val="ListParagraph"/>
-      </w:pPr>
-      <w:r>
-        <w:t>From Teams</w:t>
-      </w:r>
-    </w:p>
-    <w:p>
-      <w:pPr>
-        <w:pStyle w:val="ListParagraph"/>
-      </w:pPr>
-      <w:r>
-        <w:t xml:space="preserve">Where team = cat &amp; </w:t>
-      </w:r>
-      <w:proofErr w:type="spellStart"/>
-      <w:r>
-        <w:t>dateEnlisted</w:t>
-      </w:r>
-      <w:proofErr w:type="spellEnd"/>
-      <w:r>
-        <w:t xml:space="preserve"> = last</w:t>
+        <w:t>SELECT</w:t>
+      </w:r>
+      <w:r>
+        <w:t xml:space="preserve"> pUsername, dateEnlisted</w:t>
+      </w:r>
+    </w:p>
+    <w:p>
+      <w:pPr>
+        <w:pStyle w:val="ListParagraph"/>
+      </w:pPr>
+      <w:r>
+        <w:t>FROM</w:t>
+      </w:r>
+      <w:r>
+        <w:t xml:space="preserve"> Teams</w:t>
+      </w:r>
+    </w:p>
+    <w:p>
+      <w:pPr>
+        <w:pStyle w:val="ListParagraph"/>
+      </w:pPr>
+      <w:r>
+        <w:t>WHERE</w:t>
+      </w:r>
+      <w:r>
+        <w:t xml:space="preserve"> team = cat &amp; dateEnlisted = last</w:t>
       </w:r>
     </w:p>
     <w:p>
@@ -960,36 +880,32 @@
         </w:numPr>
       </w:pPr>
       <w:r>
-        <w:t xml:space="preserve">What is the current tier list for </w:t>
-      </w:r>
-      <w:proofErr w:type="gramStart"/>
-      <w:r>
-        <w:t>Odin</w:t>
-      </w:r>
-      <w:proofErr w:type="gramEnd"/>
-    </w:p>
-    <w:p>
-      <w:pPr>
-        <w:pStyle w:val="ListParagraph"/>
-      </w:pPr>
-      <w:r>
-        <w:t xml:space="preserve">Select </w:t>
-      </w:r>
-      <w:proofErr w:type="gramStart"/>
-      <w:r>
-        <w:t>god</w:t>
-      </w:r>
-      <w:proofErr w:type="gramEnd"/>
-      <w:r>
-        <w:t>, grade</w:t>
-      </w:r>
-    </w:p>
-    <w:p>
-      <w:pPr>
-        <w:pStyle w:val="ListParagraph"/>
-      </w:pPr>
-      <w:r>
-        <w:t>From Gods</w:t>
+        <w:t xml:space="preserve">What are all of the gods in Smite </w:t>
+      </w:r>
+    </w:p>
+    <w:p>
+      <w:pPr>
+        <w:pStyle w:val="ListParagraph"/>
+      </w:pPr>
+      <w:r>
+        <w:t>SELECT</w:t>
+      </w:r>
+      <w:r>
+        <w:t xml:space="preserve"> </w:t>
+      </w:r>
+      <w:r>
+        <w:t>*</w:t>
+      </w:r>
+    </w:p>
+    <w:p>
+      <w:pPr>
+        <w:pStyle w:val="ListParagraph"/>
+      </w:pPr>
+      <w:r>
+        <w:t>FROM</w:t>
+      </w:r>
+      <w:r>
+        <w:t xml:space="preserve"> Gods</w:t>
       </w:r>
     </w:p>
     <w:p>
@@ -1012,98 +928,274 @@
       </w:pPr>
       <w:r>
         <w:lastRenderedPageBreak/>
-        <w:t xml:space="preserve">What class does Zeus play in </w:t>
-      </w:r>
-      <w:proofErr w:type="gramStart"/>
-      <w:r>
-        <w:t>smite</w:t>
-      </w:r>
-      <w:proofErr w:type="gramEnd"/>
-    </w:p>
-    <w:p>
-      <w:pPr>
-        <w:pStyle w:val="ListParagraph"/>
-      </w:pPr>
-      <w:r>
-        <w:t xml:space="preserve">Select </w:t>
-      </w:r>
-      <w:proofErr w:type="gramStart"/>
-      <w:r>
-        <w:t>god</w:t>
-      </w:r>
-      <w:proofErr w:type="gramEnd"/>
-      <w:r>
-        <w:t>, class</w:t>
-      </w:r>
-    </w:p>
-    <w:p>
-      <w:pPr>
-        <w:pStyle w:val="ListParagraph"/>
-      </w:pPr>
-      <w:r>
-        <w:t>From Gods</w:t>
-      </w:r>
-    </w:p>
-    <w:p>
-      <w:pPr>
-        <w:pStyle w:val="ListParagraph"/>
-      </w:pPr>
-      <w:r>
-        <w:t xml:space="preserve">Where </w:t>
-      </w:r>
-      <w:proofErr w:type="gramStart"/>
-      <w:r>
-        <w:t>god</w:t>
-      </w:r>
-      <w:proofErr w:type="gramEnd"/>
-      <w:r>
-        <w:t xml:space="preserve"> = Zeus</w:t>
-      </w:r>
-    </w:p>
-    <w:p>
-      <w:pPr>
-        <w:pStyle w:val="ListParagraph"/>
-      </w:pPr>
-    </w:p>
-    <w:p>
-      <w:pPr>
-        <w:pStyle w:val="ListParagraph"/>
-      </w:pPr>
-    </w:p>
+        <w:t>What class does Zeus play in smite</w:t>
+      </w:r>
+    </w:p>
+    <w:p>
+      <w:pPr>
+        <w:pStyle w:val="ListParagraph"/>
+      </w:pPr>
+      <w:r>
+        <w:t>SELECT</w:t>
+      </w:r>
+      <w:r>
+        <w:t xml:space="preserve"> god, class</w:t>
+      </w:r>
+    </w:p>
+    <w:p>
+      <w:pPr>
+        <w:pStyle w:val="ListParagraph"/>
+      </w:pPr>
+      <w:r>
+        <w:t>FROM</w:t>
+      </w:r>
+      <w:r>
+        <w:t xml:space="preserve"> Gods</w:t>
+      </w:r>
+    </w:p>
+    <w:p>
+      <w:pPr>
+        <w:pStyle w:val="ListParagraph"/>
+      </w:pPr>
+      <w:r>
+        <w:t>WHERE</w:t>
+      </w:r>
+      <w:r>
+        <w:t xml:space="preserve"> god = Zeus</w:t>
+      </w:r>
+    </w:p>
+    <w:p>
+      <w:pPr>
+        <w:pStyle w:val="ListParagraph"/>
+      </w:pPr>
+    </w:p>
+    <w:p>
+      <w:pPr>
+        <w:jc w:val="center"/>
+        <w:rPr>
+          <w:sz w:val="24"/>
+          <w:szCs w:val="24"/>
+        </w:rPr>
+      </w:pPr>
+      <w:r>
+        <w:rPr>
+          <w:sz w:val="24"/>
+          <w:szCs w:val="24"/>
+        </w:rPr>
+        <w:t>Partner Part (I’m using Zac Holly)</w:t>
+      </w:r>
+    </w:p>
+    <w:p>
+      <w:r>
+        <w:tab/>
+      </w:r>
+      <w:r>
+        <w:t>Zac’s business idea is about a company</w:t>
+      </w:r>
+      <w:r>
+        <w:t xml:space="preserve"> called TangoTwo. TangoTwo</w:t>
+      </w:r>
+      <w:r>
+        <w:t>’s database will be regarding information towards Dota 2 about tournaments, players, positions, teams, heroes, matches, and series.</w:t>
+      </w:r>
+      <w:r>
+        <w:t xml:space="preserve"> With the help of </w:t>
+      </w:r>
+      <w:r>
+        <w:t xml:space="preserve">the two locations of Seattle, Washington and </w:t>
+      </w:r>
+      <w:r>
+        <w:t>Stockholm</w:t>
+      </w:r>
+      <w:r>
+        <w:t xml:space="preserve">, Sweden, </w:t>
+      </w:r>
+      <w:r>
+        <w:t>the database is kept managed through a third-party and the Statistics department</w:t>
+      </w:r>
+      <w:r>
+        <w:t>, but the Statistics department mainly manages the data and game side.</w:t>
+      </w:r>
+      <w:r>
+        <w:t xml:space="preserve"> </w:t>
+      </w:r>
+      <w:r>
+        <w:t>All</w:t>
+      </w:r>
+      <w:r>
+        <w:t xml:space="preserve"> this information is needed for</w:t>
+      </w:r>
+      <w:r>
+        <w:t xml:space="preserve"> past, present, and future plays and games so that the community, game, and company itself can flourish</w:t>
+      </w:r>
+      <w:r>
+        <w:t xml:space="preserve">. </w:t>
+      </w:r>
+      <w:r>
+        <w:t>Overall</w:t>
+      </w:r>
+      <w:r>
+        <w:t>,</w:t>
+      </w:r>
+      <w:r>
+        <w:t xml:space="preserve"> the company focused on their employees, departments, and their main two company locations</w:t>
+      </w:r>
+      <w:r>
+        <w:t>!</w:t>
+      </w:r>
+      <w:r>
+        <w:t xml:space="preserve"> </w:t>
+      </w:r>
+      <w:r>
+        <w:t>This data will make it much easier for companies and people to see the true value of each and every player or employee needed to showcase Dota 2.</w:t>
+      </w:r>
+    </w:p>
+    <w:p/>
     <w:p>
       <w:pPr>
         <w:pStyle w:val="ListParagraph"/>
         <w:numPr>
           <w:ilvl w:val="0"/>
-          <w:numId w:val="1"/>
+          <w:numId w:val="3"/>
         </w:numPr>
       </w:pPr>
       <w:r>
-        <w:t xml:space="preserve">Write a paragraph explaining the business need for your partner’s database. </w:t>
-      </w:r>
-    </w:p>
+        <w:t>What are all of the heroes in Dota 2</w:t>
+      </w:r>
+    </w:p>
+    <w:p>
+      <w:pPr>
+        <w:pStyle w:val="ListParagraph"/>
+      </w:pPr>
+      <w:r>
+        <w:t>SELECT</w:t>
+      </w:r>
+      <w:r>
+        <w:t xml:space="preserve"> *</w:t>
+      </w:r>
+    </w:p>
+    <w:p>
+      <w:pPr>
+        <w:pStyle w:val="ListParagraph"/>
+      </w:pPr>
+      <w:r>
+        <w:t>FROM</w:t>
+      </w:r>
+      <w:r>
+        <w:t xml:space="preserve"> DOTA_HERO</w:t>
+      </w:r>
+    </w:p>
+    <w:p/>
     <w:p>
       <w:pPr>
         <w:pStyle w:val="ListParagraph"/>
         <w:numPr>
           <w:ilvl w:val="0"/>
-          <w:numId w:val="1"/>
+          <w:numId w:val="3"/>
         </w:numPr>
       </w:pPr>
       <w:r>
-        <w:t xml:space="preserve">Include 3 questions (in human) along with the 3 SQL queries that could answer those questions. </w:t>
-      </w:r>
+        <w:t>SELECT</w:t>
+      </w:r>
+      <w:r>
+        <w:t xml:space="preserve"> </w:t>
+      </w:r>
+      <w:r>
+        <w:t>all</w:t>
+      </w:r>
+      <w:r>
+        <w:t xml:space="preserve"> the employees that also play </w:t>
+      </w:r>
+      <w:r>
+        <w:t>D</w:t>
+      </w:r>
+      <w:r>
+        <w:t>ota</w:t>
+      </w:r>
+      <w:r>
+        <w:t xml:space="preserve"> position 1</w:t>
+      </w:r>
+      <w:r>
+        <w:t xml:space="preserve">. </w:t>
+      </w:r>
+    </w:p>
+    <w:p>
+      <w:pPr>
+        <w:pStyle w:val="ListParagraph"/>
+      </w:pPr>
+      <w:r>
+        <w:t>SELECT</w:t>
+      </w:r>
+      <w:r>
+        <w:t xml:space="preserve"> *</w:t>
+      </w:r>
+    </w:p>
+    <w:p>
+      <w:pPr>
+        <w:pStyle w:val="ListParagraph"/>
+      </w:pPr>
+      <w:r>
+        <w:t>FROM</w:t>
+      </w:r>
+      <w:r>
+        <w:t xml:space="preserve"> EMPLOYEES, DOTA_PLAYER</w:t>
+      </w:r>
+    </w:p>
+    <w:p>
+      <w:pPr>
+        <w:pStyle w:val="ListParagraph"/>
+      </w:pPr>
+      <w:r>
+        <w:t>WHERE</w:t>
+      </w:r>
+      <w:r>
+        <w:t xml:space="preserve"> DOTA_POS_ID  = ‘1’ </w:t>
+      </w:r>
+    </w:p>
+    <w:p>
+      <w:pPr>
+        <w:pStyle w:val="ListParagraph"/>
+      </w:pPr>
+    </w:p>
+    <w:p>
+      <w:pPr>
+        <w:pStyle w:val="ListParagraph"/>
+      </w:pPr>
     </w:p>
     <w:p>
       <w:pPr>
         <w:pStyle w:val="ListParagraph"/>
         <w:numPr>
           <w:ilvl w:val="0"/>
-          <w:numId w:val="1"/>
+          <w:numId w:val="3"/>
         </w:numPr>
       </w:pPr>
       <w:r>
-        <w:t>Upload a word doc to Moodle and GitHub and summarize your work on Flipgrid.</w:t>
+        <w:t>Which teams have substitutes?</w:t>
+      </w:r>
+    </w:p>
+    <w:p>
+      <w:pPr>
+        <w:pStyle w:val="ListParagraph"/>
+      </w:pPr>
+      <w:r>
+        <w:t>SELECT *</w:t>
+      </w:r>
+    </w:p>
+    <w:p>
+      <w:pPr>
+        <w:pStyle w:val="ListParagraph"/>
+      </w:pPr>
+      <w:r>
+        <w:t>FROM DOTA_TEAM</w:t>
+      </w:r>
+    </w:p>
+    <w:p>
+      <w:pPr>
+        <w:pStyle w:val="ListParagraph"/>
+      </w:pPr>
+      <w:r>
+        <w:t>WHERE DOTA_POS_ID &gt; ‘5’</w:t>
       </w:r>
     </w:p>
     <w:p/>
@@ -1120,6 +1212,95 @@
 <file path=word/numbering.xml><?xml version="1.0" encoding="utf-8"?>
 <w:numbering xmlns:wpc="http://schemas.microsoft.com/office/word/2010/wordprocessingCanvas" xmlns:cx="http://schemas.microsoft.com/office/drawing/2014/chartex" xmlns:cx1="http://schemas.microsoft.com/office/drawing/2015/9/8/chartex" xmlns:cx2="http://schemas.microsoft.com/office/drawing/2015/10/21/chartex" xmlns:cx3="http://schemas.microsoft.com/office/drawing/2016/5/9/chartex" xmlns:cx4="http://schemas.microsoft.com/office/drawing/2016/5/10/chartex" xmlns:cx5="http://schemas.microsoft.com/office/drawing/2016/5/11/chartex" xmlns:cx6="http://schemas.microsoft.com/office/drawing/2016/5/12/chartex" xmlns:cx7="http://schemas.microsoft.com/office/drawing/2016/5/13/chartex" xmlns:cx8="http://schemas.microsoft.com/office/drawing/2016/5/14/chartex" xmlns:mc="http://schemas.openxmlformats.org/markup-compatibility/2006" xmlns:aink="http://schemas.microsoft.com/office/drawing/2016/ink" xmlns:am3d="http://schemas.microsoft.com/office/drawing/2017/model3d" xmlns:o="urn:schemas-microsoft-com:office:office" xmlns:r="http://schemas.openxmlformats.org/officeDocument/2006/relationships" xmlns:m="http://schemas.openxmlformats.org/officeDocument/2006/math" xmlns:v="urn:schemas-microsoft-com:vml" xmlns:wp14="http://schemas.microsoft.com/office/word/2010/wordprocessingDrawing" xmlns:wp="http://schemas.openxmlformats.org/drawingml/2006/wordprocessingDrawing" xmlns:w10="urn:schemas-microsoft-com:office:word" xmlns:w="http://schemas.openxmlformats.org/wordprocessingml/2006/main" xmlns:w14="http://schemas.microsoft.com/office/word/2010/wordml" xmlns:w15="http://schemas.microsoft.com/office/word/2012/wordml" xmlns:w16cex="http://schemas.microsoft.com/office/word/2018/wordml/cex" xmlns:w16cid="http://schemas.microsoft.com/office/word/2016/wordml/cid" xmlns:w16="http://schemas.microsoft.com/office/word/2018/wordml" xmlns:w16sdtdh="http://schemas.microsoft.com/office/word/2020/wordml/sdtdatahash" xmlns:w16se="http://schemas.microsoft.com/office/word/2015/wordml/symex" xmlns:wpg="http://schemas.microsoft.com/office/word/2010/wordprocessingGroup" xmlns:wpi="http://schemas.microsoft.com/office/word/2010/wordprocessingInk" xmlns:wne="http://schemas.microsoft.com/office/word/2006/wordml" xmlns:wps="http://schemas.microsoft.com/office/word/2010/wordprocessingShape" mc:Ignorable="w14 w15 w16se w16cid w16 w16cex w16sdtdh wp14">
   <w:abstractNum w:abstractNumId="0" w15:restartNumberingAfterBreak="0">
+    <w:nsid w:val="18E36C32"/>
+    <w:multiLevelType w:val="hybridMultilevel"/>
+    <w:tmpl w:val="0DFA6B58"/>
+    <w:lvl w:ilvl="0" w:tplc="0409000F">
+      <w:start w:val="1"/>
+      <w:numFmt w:val="decimal"/>
+      <w:lvlText w:val="%1."/>
+      <w:lvlJc w:val="left"/>
+      <w:pPr>
+        <w:ind w:left="720" w:hanging="360"/>
+      </w:pPr>
+      <w:rPr>
+        <w:rFonts w:hint="default"/>
+      </w:rPr>
+    </w:lvl>
+    <w:lvl w:ilvl="1" w:tplc="04090019">
+      <w:start w:val="1"/>
+      <w:numFmt w:val="lowerLetter"/>
+      <w:lvlText w:val="%2."/>
+      <w:lvlJc w:val="left"/>
+      <w:pPr>
+        <w:ind w:left="1440" w:hanging="360"/>
+      </w:pPr>
+    </w:lvl>
+    <w:lvl w:ilvl="2" w:tplc="0409001B" w:tentative="1">
+      <w:start w:val="1"/>
+      <w:numFmt w:val="lowerRoman"/>
+      <w:lvlText w:val="%3."/>
+      <w:lvlJc w:val="right"/>
+      <w:pPr>
+        <w:ind w:left="2160" w:hanging="180"/>
+      </w:pPr>
+    </w:lvl>
+    <w:lvl w:ilvl="3" w:tplc="0409000F" w:tentative="1">
+      <w:start w:val="1"/>
+      <w:numFmt w:val="decimal"/>
+      <w:lvlText w:val="%4."/>
+      <w:lvlJc w:val="left"/>
+      <w:pPr>
+        <w:ind w:left="2880" w:hanging="360"/>
+      </w:pPr>
+    </w:lvl>
+    <w:lvl w:ilvl="4" w:tplc="04090019" w:tentative="1">
+      <w:start w:val="1"/>
+      <w:numFmt w:val="lowerLetter"/>
+      <w:lvlText w:val="%5."/>
+      <w:lvlJc w:val="left"/>
+      <w:pPr>
+        <w:ind w:left="3600" w:hanging="360"/>
+      </w:pPr>
+    </w:lvl>
+    <w:lvl w:ilvl="5" w:tplc="0409001B" w:tentative="1">
+      <w:start w:val="1"/>
+      <w:numFmt w:val="lowerRoman"/>
+      <w:lvlText w:val="%6."/>
+      <w:lvlJc w:val="right"/>
+      <w:pPr>
+        <w:ind w:left="4320" w:hanging="180"/>
+      </w:pPr>
+    </w:lvl>
+    <w:lvl w:ilvl="6" w:tplc="0409000F" w:tentative="1">
+      <w:start w:val="1"/>
+      <w:numFmt w:val="decimal"/>
+      <w:lvlText w:val="%7."/>
+      <w:lvlJc w:val="left"/>
+      <w:pPr>
+        <w:ind w:left="5040" w:hanging="360"/>
+      </w:pPr>
+    </w:lvl>
+    <w:lvl w:ilvl="7" w:tplc="04090019" w:tentative="1">
+      <w:start w:val="1"/>
+      <w:numFmt w:val="lowerLetter"/>
+      <w:lvlText w:val="%8."/>
+      <w:lvlJc w:val="left"/>
+      <w:pPr>
+        <w:ind w:left="5760" w:hanging="360"/>
+      </w:pPr>
+    </w:lvl>
+    <w:lvl w:ilvl="8" w:tplc="0409001B" w:tentative="1">
+      <w:start w:val="1"/>
+      <w:numFmt w:val="lowerRoman"/>
+      <w:lvlText w:val="%9."/>
+      <w:lvlJc w:val="right"/>
+      <w:pPr>
+        <w:ind w:left="6480" w:hanging="180"/>
+      </w:pPr>
+    </w:lvl>
+  </w:abstractNum>
+  <w:abstractNum w:abstractNumId="1" w15:restartNumberingAfterBreak="0">
     <w:nsid w:val="542969CE"/>
     <w:multiLevelType w:val="hybridMultilevel"/>
     <w:tmpl w:val="5140854A"/>
@@ -1208,7 +1389,7 @@
       </w:pPr>
     </w:lvl>
   </w:abstractNum>
-  <w:abstractNum w:abstractNumId="1" w15:restartNumberingAfterBreak="0">
+  <w:abstractNum w:abstractNumId="2" w15:restartNumberingAfterBreak="0">
     <w:nsid w:val="7A195EF7"/>
     <w:multiLevelType w:val="hybridMultilevel"/>
     <w:tmpl w:val="168C5796"/>
@@ -1321,9 +1502,12 @@
     </w:lvl>
   </w:abstractNum>
   <w:num w:numId="1">
+    <w:abstractNumId w:val="2"/>
+  </w:num>
+  <w:num w:numId="2">
     <w:abstractNumId w:val="1"/>
   </w:num>
-  <w:num w:numId="2">
+  <w:num w:numId="3">
     <w:abstractNumId w:val="0"/>
   </w:num>
 </w:numbering>

</xml_diff>